<commit_message>
kap2-2.1-prehlad-problemovej-oblasti - aj baskin word
</commit_message>
<xml_diff>
--- a/Opis_cinnosti.docx
+++ b/Opis_cinnosti.docx
@@ -1,6 +1,6 @@
 
 <file path=word/document.xml><?xml version="1.0" encoding="utf-8"?>
-<w:document xmlns:wpc="http://schemas.microsoft.com/office/word/2010/wordprocessingCanvas" xmlns:cx="http://schemas.microsoft.com/office/drawing/2014/chartex" xmlns:cx1="http://schemas.microsoft.com/office/drawing/2015/9/8/chartex" xmlns:mc="http://schemas.openxmlformats.org/markup-compatibility/2006" xmlns:o="urn:schemas-microsoft-com:office:office" xmlns:r="http://schemas.openxmlformats.org/officeDocument/2006/relationships" xmlns:m="http://schemas.openxmlformats.org/officeDocument/2006/math" xmlns:v="urn:schemas-microsoft-com:vml" xmlns:wp14="http://schemas.microsoft.com/office/word/2010/wordprocessingDrawing" xmlns:wp="http://schemas.openxmlformats.org/drawingml/2006/wordprocessingDrawing" xmlns:w10="urn:schemas-microsoft-com:office:word" xmlns:w="http://schemas.openxmlformats.org/wordprocessingml/2006/main" xmlns:w14="http://schemas.microsoft.com/office/word/2010/wordml" xmlns:w15="http://schemas.microsoft.com/office/word/2012/wordml" xmlns:w16se="http://schemas.microsoft.com/office/word/2015/wordml/symex" xmlns:wpg="http://schemas.microsoft.com/office/word/2010/wordprocessingGroup" xmlns:wpi="http://schemas.microsoft.com/office/word/2010/wordprocessingInk" xmlns:wne="http://schemas.microsoft.com/office/word/2006/wordml" xmlns:wps="http://schemas.microsoft.com/office/word/2010/wordprocessingShape" mc:Ignorable="w14 w15 w16se wp14">
+<w:document xmlns:ve="http://schemas.openxmlformats.org/markup-compatibility/2006" xmlns:o="urn:schemas-microsoft-com:office:office" xmlns:r="http://schemas.openxmlformats.org/officeDocument/2006/relationships" xmlns:m="http://schemas.openxmlformats.org/officeDocument/2006/math" xmlns:v="urn:schemas-microsoft-com:vml" xmlns:wp="http://schemas.openxmlformats.org/drawingml/2006/wordprocessingDrawing" xmlns:w10="urn:schemas-microsoft-com:office:word" xmlns:w="http://schemas.openxmlformats.org/wordprocessingml/2006/main" xmlns:wne="http://schemas.microsoft.com/office/word/2006/wordml">
   <w:body>
     <w:p>
       <w:pPr>
@@ -45,20 +45,29 @@
     <w:p>
       <w:pPr>
         <w:spacing w:line="360" w:lineRule="auto"/>
+        <w:ind w:firstLine="720"/>
         <w:jc w:val="both"/>
       </w:pPr>
       <w:r>
-        <w:tab/>
-        <w:t xml:space="preserve">Mať dobré korene je dôležitý základ pre každý </w:t>
-      </w:r>
-      <w:r>
-        <w:t xml:space="preserve">organizmus, rastlinku, strom a samozrejme pre firmu. Lesná škôlka zamestnáva niekoľko odborníkov na zber, triedenie a spracovanie semien, prípravu pôdy, starostlivosť o jednotlivé rastliny, ich nákup, liečenie a v neposlednom rade poradenskú činnosť v oblasti lesníctva. </w:t>
-      </w:r>
-      <w:r>
-        <w:t xml:space="preserve">Zabezpečujeme ochranu lesov v záujme ich zachovania a zveľaďovania pri rešpektovaní ich diferencovaného obhospodarovania s cieľom zabezpečenia produkčných a ostatných funkcií lesa. </w:t>
-      </w:r>
-      <w:r>
-        <w:t>Aby sme však mali z čoho profitovať, zabezpečujeme v rámci finálnych prác</w:t>
+        <w:t xml:space="preserve">Lesná škôlka zamestnáva niekoľko odborníkov na zber, triedenie a spracovanie semien, prípravu pôdy, starostlivosť o jednotlivé rastliny, ich nákup, liečenie a v neposlednom rade poradenskú činnosť v oblasti lesníctva. </w:t>
+      </w:r>
+      <w:r>
+        <w:t>Zabezpečuje</w:t>
+      </w:r>
+      <w:r>
+        <w:t xml:space="preserve"> ochranu lesov v záujme ich zachovania a zveľaďovania pri rešpektovaní ich diferencovaného obhospodarovania s cieľom zabezpečenia produkčných a ostatných funkcií lesa. </w:t>
+      </w:r>
+      <w:r>
+        <w:t>Aby však mala</w:t>
+      </w:r>
+      <w:r>
+        <w:t xml:space="preserve"> </w:t>
+      </w:r>
+      <w:r>
+        <w:t>z čoho profitovať, zabezpečuje</w:t>
+      </w:r>
+      <w:r>
+        <w:t xml:space="preserve"> v rámci finálnych prác</w:t>
       </w:r>
       <w:r>
         <w:t xml:space="preserve"> zalesňovanie veľkých a malých plôch, </w:t>
@@ -83,16 +92,43 @@
       </w:pPr>
       <w:r>
         <w:tab/>
-        <w:t xml:space="preserve">V našich začiatkoch sme disponovali len neveľkou pôdou, ktorá sa ale medzičasom rozrástla, čo nám umožnilo rozšíriť svoj sortiment o niektoré druhy okrasných drevín, </w:t>
-      </w:r>
-      <w:r>
-        <w:t>lesných drevín, listnatých a ihličnatých stromov, rastlín vlastnej produkcie či pestovanie exotických druhov drevín, ktoré sa u nás zvyčajne nevyskytujú ale naše podnebie im vyhovuje.</w:t>
-      </w:r>
-      <w:r>
-        <w:t xml:space="preserve"> Zbieranie semien si môžeme ilustrovať na príklade jedle bielej a borovice lesnej, ktorých sezóna zberu plodov začína väčšinou od pätnásteho septembra. Všetky stromy majú cykly prinášania úrody a nerodia každý rok, preto je veľmi dôležité, aby s</w:t>
-      </w:r>
-      <w:r>
-        <w:t>me</w:t>
+        <w:t>V</w:t>
+      </w:r>
+      <w:r>
+        <w:t> začiatkoch disponuje</w:t>
+      </w:r>
+      <w:r>
+        <w:t xml:space="preserve"> le</w:t>
+      </w:r>
+      <w:r>
+        <w:t xml:space="preserve">n neveľkou pôdou, ktorá sa </w:t>
+      </w:r>
+      <w:r>
+        <w:t>ale medzičasom roz</w:t>
+      </w:r>
+      <w:r>
+        <w:t xml:space="preserve">rastie, čím jej je </w:t>
+      </w:r>
+      <w:r>
+        <w:t>umož</w:t>
+      </w:r>
+      <w:r>
+        <w:t>nené</w:t>
+      </w:r>
+      <w:r>
+        <w:t xml:space="preserve"> rozšíriť svoj sortiment o niektoré druhy okrasných drevín, </w:t>
+      </w:r>
+      <w:r>
+        <w:t>lesných drevín, listnatých a ihličnatých stromov, rastlín vlastnej produkcie či pestovanie exotických druhov drevín, ktoré sa u nás zvyčajne nevyskytujú ale naše podnebie im vyhovuje</w:t>
+      </w:r>
+      <w:r>
+        <w:t>.</w:t>
+      </w:r>
+      <w:r>
+        <w:t xml:space="preserve"> Všetky stromy majú cykly prinášania úrody a nerodia každý rok, preto je veľmi dôležité, aby s</w:t>
+      </w:r>
+      <w:r>
+        <w:t>a</w:t>
       </w:r>
       <w:r>
         <w:t xml:space="preserve"> šišky pozbierali ešte kým sú čerstvé, teda skôr ako vyschnú a vietor semená z nich rozfúka. Aby bola osoba kompetentná zberať </w:t>
@@ -110,7 +146,13 @@
         <w:t>, mus</w:t>
       </w:r>
       <w:r>
-        <w:t>í zložiť skúšky na túto činnosť. Následne po ich zbere sú prepravené do</w:t>
+        <w:t>í zložiť skúšky na túto činnosť. Následne po ich zbere</w:t>
+      </w:r>
+      <w:r>
+        <w:t>,</w:t>
+      </w:r>
+      <w:r>
+        <w:t xml:space="preserve"> sú prepravené do</w:t>
       </w:r>
       <w:r>
         <w:t xml:space="preserve"> </w:t>
@@ -119,31 +161,40 @@
         <w:t>škôlkarského</w:t>
       </w:r>
       <w:r>
-        <w:t xml:space="preserve"> strediska, kde ich</w:t>
+        <w:t xml:space="preserve"> strediska, kde sa </w:t>
+      </w:r>
+      <w:r>
+        <w:t>umiestň</w:t>
+      </w:r>
+      <w:r>
+        <w:t>ujú</w:t>
+      </w:r>
+      <w:r>
+        <w:t xml:space="preserve"> do obrovskej miestnosti, pričom pod vplyvom teplého vzduchu sa lupene šišiek otvárajú a dajú sa vytriasť semienka.</w:t>
+      </w:r>
+      <w:r>
+        <w:t xml:space="preserve"> Tie</w:t>
+      </w:r>
+      <w:r>
+        <w:t xml:space="preserve"> sa</w:t>
+      </w:r>
+      <w:r>
+        <w:t xml:space="preserve"> následne zasej</w:t>
+      </w:r>
+      <w:r>
+        <w:t>ú</w:t>
+      </w:r>
+      <w:r>
+        <w:t xml:space="preserve"> do maličkých téglikov s upravenou pôdou, prípadne do tabletiek, kde pod vplyvom vlhkosti napučia a preniknú hlbšie do zeme. Po dvoch rokoch</w:t>
+      </w:r>
+      <w:r>
+        <w:t xml:space="preserve"> sa</w:t>
       </w:r>
       <w:r>
         <w:t xml:space="preserve"> </w:t>
       </w:r>
       <w:r>
-        <w:t>umiestňujeme</w:t>
-      </w:r>
-      <w:r>
-        <w:t xml:space="preserve"> do obrovskej miestnosti, pričom pod vplyvom teplého vzduchu sa lupene šišiek otvárajú a dajú sa vytriasť semienka, ktoré sú začiatkom života aj toho najväčšieho stromu.</w:t>
-      </w:r>
-      <w:r>
-        <w:t xml:space="preserve"> Tie následne zasejeme</w:t>
-      </w:r>
-      <w:r>
-        <w:t xml:space="preserve"> do maličkých téglikov s upravenou pôdou, prípadne do tabletiek, kde pod vplyvom vlhkosti napučia a preniknú hlbšie do zeme. Tak vyrastajú semenáčiky. Po dvoch rokoch ich zamestnanci </w:t>
-      </w:r>
-      <w:r>
-        <w:t>„</w:t>
-      </w:r>
-      <w:r>
-        <w:t>preškôlkujú</w:t>
-      </w:r>
-      <w:r>
-        <w:t>“</w:t>
+        <w:t>presádzajú</w:t>
       </w:r>
       <w:r>
         <w:t xml:space="preserve"> do inej pôdy a ďalšie tri roky rastú ako sadeničky. </w:t>
@@ -156,14 +207,79 @@
       </w:pPr>
       <w:r>
         <w:tab/>
-        <w:t xml:space="preserve">Aby sme ale len nezostali pri semenách, po dopestovaní sadeničiek, je potrebné ich zasadiť do pripravenej pôdy. Všetky rastliny pre svoj rast a prípadne rodivosť potrebujú od jari do jesene určité množstvo základných živín a stopových prvkov, ktoré je potrebné rastlinám dodať do pôdy alebo počas vegetácie ich aplikovať pomocou tekutých hnojív. Aby sme presne vedeli, čo našej pôde chýba, podstupuje </w:t>
+      </w:r>
+      <w:r>
+        <w:t>Po</w:t>
+      </w:r>
+      <w:r>
+        <w:t xml:space="preserve"> dopestovaní sadeničiek, je potrebné ich zasadiť do pripravenej pôdy. Všetky rastliny pre svoj rast a prípadne rodivosť potrebujú od jari do jesene určité množstvo základných živín a stopových prvkov, ktoré je potrebné rastlinám dodať do pôdy alebo počas vegetácie ich aplikovať pomocou tekutých hnojív. Aby </w:t>
+      </w:r>
+      <w:r>
+        <w:t>sa presne vedelo, čo</w:t>
+      </w:r>
+      <w:r>
+        <w:t xml:space="preserve"> pôde chýba, podstupuje agrochemický pôdny rozbor, čím sa </w:t>
+      </w:r>
+      <w:r>
+        <w:t>zisťuje</w:t>
+      </w:r>
+      <w:r>
+        <w:t xml:space="preserve">, aké </w:t>
+      </w:r>
+      <w:r>
+        <w:t>je pôdne</w:t>
+      </w:r>
+      <w:r>
+        <w:t xml:space="preserve"> zloženie a samotný obsah živín. V jesennom období </w:t>
+      </w:r>
+      <w:r>
+        <w:t xml:space="preserve">sa </w:t>
+      </w:r>
+      <w:r>
+        <w:t>používa</w:t>
+      </w:r>
+      <w:r>
+        <w:t>jú</w:t>
+      </w:r>
+      <w:r>
+        <w:t xml:space="preserve"> pomalšie pôsobiace hnojivá, naopak priemyselné viaczložkové hnojivá je najlepšie rozhodiť na jar, pred pobránením pôdy, aby ich využiteľnosť bola čím najvyššia a dostali sa hlbšie do pôdy. </w:t>
+      </w:r>
+      <w:r>
+        <w:t xml:space="preserve">Okrem chemických </w:t>
       </w:r>
       <w:r>
         <w:lastRenderedPageBreak/>
-        <w:t>agrochemický pôdny rozbor, čím sa dozvedáme, aké máme pôdne zloženie a samotný obsah živín. V jesennom období používame pomalšie pôsobiace hnojivá, naopak priemyselné viaczložkové hnojivá je najlepšie rozhodiť na jar, pred pobránením pôdy, aby ich využiteľnosť bola čím najvyššia a dostali sa hlbšie do pôdy. Aby sme len nevyužívali chémiu, využívame aj organické hnojivá, najmä maštaľný hnoj, hnoj z drobných zvierat, pokosenú trávu alebo vikovité rastliny na zelené hnojenie, ako sú bôb, hrach prípadne ďatelina, pričom tieto rastliny obsahujú na koreňoch hrčkotvorné baktérie, ktoré obohacujú pôdu o dusík.</w:t>
-      </w:r>
-      <w:r>
-        <w:t xml:space="preserve"> Predvýsadbovú prípravu pôdy tvorí aj prehĺbenie pôdneho profilu, prevzdušnenie pôdy v profile perspektívnom pre zakorenenie stromov, vyrovnanie povrchu a odstránenie únavy pôdy. Všetky tieto úkony máme zabezpečované externou spoločnosťou.</w:t>
+        <w:t xml:space="preserve">hnojí sa </w:t>
+      </w:r>
+      <w:r>
+        <w:t>využíva</w:t>
+      </w:r>
+      <w:r>
+        <w:t>jú</w:t>
+      </w:r>
+      <w:r>
+        <w:t xml:space="preserve"> aj organické hnojivá, najmä maštaľný hnoj, hnoj z drobných zvierat, pokosen</w:t>
+      </w:r>
+      <w:r>
+        <w:t>á</w:t>
+      </w:r>
+      <w:r>
+        <w:t xml:space="preserve"> tráv</w:t>
+      </w:r>
+      <w:r>
+        <w:t>a</w:t>
+      </w:r>
+      <w:r>
+        <w:t xml:space="preserve"> alebo vikovité rastliny na zelené hnojenie, ako sú bôb, hrach prípadne ďatelina, pričom tieto rastliny obsahujú na koreňoch hrčkotvorné baktérie, ktoré obohacujú pôdu o dusík.</w:t>
+      </w:r>
+      <w:r>
+        <w:t xml:space="preserve"> Predvýsadbovú prípravu pôdy tvorí aj prehĺbenie pôdneho profilu, prevzdušnenie pôdy v profile perspektívnom pre zakorenenie stromov, vyrovnanie povrchu a odstránenie únavy pôdy. Všetky tieto úkony </w:t>
+      </w:r>
+      <w:r>
+        <w:t xml:space="preserve">sú </w:t>
+      </w:r>
+      <w:r>
+        <w:t>zabezpečované externou spoločnosťou.</w:t>
       </w:r>
     </w:p>
     <w:p>
@@ -173,34 +289,64 @@
       </w:pPr>
       <w:r>
         <w:tab/>
-        <w:t>Jednou z významných pracovných pozícií v lesnej škôlke je špecializovaný zamestnanec na dohliadanie na vhodné podmienky pre vývoj drevín a prípadné skoré odhalenie pôvodcu alebo samotných závažných chorôb. V prípade jeho absencie by mohlo dôjsť k výskytu škodlivých činiteľov, čo je nutné ohlásiť príslušným orgánom, ktoré môžu stanoviť obranné a ochranné opatrenia, ako je napríklad eradikácii infikovaných hostiteľských drevín alebo k obmedzeniu distribúcie produktov zo škôlky.</w:t>
-      </w:r>
-      <w:r>
-        <w:t xml:space="preserve"> To by značne obmedzilo možnosť exportu sadeníc a vyžadovalo trvalú a systematickú zdravotnú kontrolu na niekoľko rokov a zavedenie rôznych hospodárskych opatrení. Pre lepšie vyhnutie sa šíreniu respektíve odstránenie problému už v jeho zárodku sú služby nášho ............. </w:t>
+        <w:t>Jednou z významných pracovných pozícií v lesnej škôlke je špecializovaný zamestnanec na dohliadanie na vhodné podmienky pre vývoj drevín a prípadné skoré odhalenie pôvodcu alebo samotných závažných chorôb. V prípade jeho absencie by mohlo dôjsť k výskytu škodlivých činiteľov, čo je nutné ohlásiť príslušným orgánom, ktoré môžu stanoviť obranné a ochranné opatrenia, ako je napríklad eradikáci</w:t>
+      </w:r>
+      <w:r>
+        <w:t>a</w:t>
+      </w:r>
+      <w:r>
+        <w:t xml:space="preserve"> infikov</w:t>
+      </w:r>
+      <w:r>
+        <w:t>aných hostiteľských drevín alebo</w:t>
+      </w:r>
+      <w:r>
+        <w:t> obmedzeni</w:t>
+      </w:r>
+      <w:r>
+        <w:t>e</w:t>
+      </w:r>
+      <w:r>
+        <w:t xml:space="preserve"> distribúcie produktov zo škôlky.</w:t>
+      </w:r>
+      <w:r>
+        <w:t xml:space="preserve"> To by značne obmedzilo možnosť exportu sadeníc a vyžadovalo trvalú a systematickú zdravotnú kontrolu na niekoľko rokov a zavedenie rôznych hos</w:t>
+      </w:r>
+      <w:r>
+        <w:t xml:space="preserve">podárskych opatrení. Pre lepšiu ochranu </w:t>
+      </w:r>
+      <w:r>
+        <w:t xml:space="preserve">šíreniu </w:t>
+      </w:r>
+      <w:r>
+        <w:t xml:space="preserve">sa, </w:t>
+      </w:r>
+      <w:r>
+        <w:t>respektíve odstráneni</w:t>
+      </w:r>
+      <w:r>
+        <w:t>a</w:t>
+      </w:r>
+      <w:r>
+        <w:t xml:space="preserve"> problému už v jeho zárodku sú služby </w:t>
+      </w:r>
+      <w:r>
+        <w:t>arboristu</w:t>
       </w:r>
       <w:r>
         <w:rPr>
           <w:lang w:val="en-GB"/>
         </w:rPr>
-        <w:t>{</w:t>
-      </w:r>
-      <w:r>
-        <w:rPr>
-          <w:lang w:val="en-US"/>
-        </w:rPr>
-        <w:t xml:space="preserve">ten </w:t>
-      </w:r>
-      <w:r>
-        <w:t>čo lieči stromy</w:t>
-      </w:r>
-      <w:r>
-        <w:rPr>
-          <w:lang w:val="en-GB"/>
-        </w:rPr>
-        <w:t xml:space="preserve">} </w:t>
-      </w:r>
-      <w:r>
-        <w:t xml:space="preserve">poskytované našim klientom.   </w:t>
+        <w:t xml:space="preserve"> </w:t>
+      </w:r>
+      <w:r>
+        <w:t>poskytované klientom</w:t>
+      </w:r>
+      <w:r>
+        <w:t xml:space="preserve"> lesnej skolky</w:t>
+      </w:r>
+      <w:r>
+        <w:t xml:space="preserve">.   </w:t>
       </w:r>
     </w:p>
     <w:p>
@@ -210,13 +356,51 @@
       </w:pPr>
       <w:r>
         <w:tab/>
-        <w:t>Našim zákazníkom ponúkame na predaj čerstvé semená z minuloročného kvitnutia, pričom ich klíčivosť odhadujeme na 80%, predaj a výsadbu ročných stromov a samozrejme sadenice hospodárskych drevín</w:t>
-      </w:r>
-      <w:r>
-        <w:t>, voľnokorenných a kontajnerových rastlín.</w:t>
-      </w:r>
-      <w:r>
-        <w:t xml:space="preserve">. Čo sa týka predaja tých lesných, každoročne produkujeme sadenice lesných drevín, určených na zalesňovanie holín po ťažbe v lesných porastoch. K odberu sú spravidla na jar a na jeseň. Vo väčšine prípadov dodávame sadenice </w:t>
+      </w:r>
+      <w:r>
+        <w:t>Ďalšími z mnohých činností lesnej skôlky je</w:t>
+      </w:r>
+      <w:r>
+        <w:t xml:space="preserve"> predaj čerstv</w:t>
+      </w:r>
+      <w:r>
+        <w:t>ých semien,</w:t>
+      </w:r>
+      <w:r>
+        <w:t xml:space="preserve"> predaj a výsadb</w:t>
+      </w:r>
+      <w:r>
+        <w:t>a</w:t>
+      </w:r>
+      <w:r>
+        <w:t xml:space="preserve"> stromov a samozrejme saden</w:t>
+      </w:r>
+      <w:r>
+        <w:t>íc</w:t>
+      </w:r>
+      <w:r>
+        <w:t xml:space="preserve"> hospodárskych drevín</w:t>
+      </w:r>
+      <w:r>
+        <w:t>, voľnokor</w:t>
+      </w:r>
+      <w:r>
+        <w:t>enných a kontajnerových rastlín</w:t>
+      </w:r>
+      <w:r>
+        <w:t xml:space="preserve">. Čo sa týka predaja tých lesných, každoročne </w:t>
+      </w:r>
+      <w:r>
+        <w:t xml:space="preserve">sa produkujú </w:t>
+      </w:r>
+      <w:r>
+        <w:t xml:space="preserve">sadenice lesných drevín, určených na zalesňovanie holín po ťažbe v lesných porastoch. K odberu sú spravidla na jar a na jeseň. Vo väčšine prípadov </w:t>
+      </w:r>
+      <w:r>
+        <w:t>sa dodávajú</w:t>
+      </w:r>
+      <w:r>
+        <w:t xml:space="preserve"> sadenice </w:t>
       </w:r>
       <w:r>
         <w:t>formou zjednodušeného t</w:t>
@@ -228,98 +412,11 @@
         <w:t>i</w:t>
       </w:r>
       <w:r>
-        <w:t>edenia, t.</w:t>
-      </w:r>
-      <w:r>
-        <w:t xml:space="preserve"> </w:t>
-      </w:r>
-      <w:r>
-        <w:t>j. od 25 do 40 cm fyziologickej výšky sadenice.</w:t>
-      </w:r>
-    </w:p>
-    <w:p>
-      <w:pPr>
-        <w:spacing w:line="360" w:lineRule="auto"/>
-        <w:jc w:val="both"/>
-      </w:pPr>
-    </w:p>
-    <w:p>
-      <w:pPr>
-        <w:spacing w:line="360" w:lineRule="auto"/>
-        <w:jc w:val="both"/>
-      </w:pPr>
-      <w:r>
-        <w:tab/>
-      </w:r>
-      <w:r>
-        <w:t>Ešte by to asi chcelo nejaké to slovko na záver niečo v tomto zmysle ? ↓↓↓</w:t>
-      </w:r>
-    </w:p>
-    <w:p>
-      <w:pPr>
-        <w:jc w:val="both"/>
-      </w:pPr>
-      <w:r>
-        <w:tab/>
-      </w:r>
-      <w:r>
-        <w:rPr>
-          <w:lang w:val="en-GB"/>
-        </w:rPr>
-        <w:t xml:space="preserve">// </w:t>
-      </w:r>
-      <w:r>
-        <w:rPr>
-          <w:shd w:val="clear" w:color="auto" w:fill="FFFFFF"/>
-        </w:rPr>
-        <w:t xml:space="preserve">Pri tvorbe priestorov vo Vašom okolí, či už ide o záhrady, parky, verejné priestranstvá alebo terasy či balkóny, pracujeme tak s tradičnými, ako aj inovatívnymi metódami. Našim cieľom je vytvoriť prostredie, v ktorom budete tráviť veľa voľného času, oddychovať, relaxovať, vítať priateľov alebo len tak sedieť a sledovať rastliny a živočíchy v ich prirodzenom prostredí. Denný rytmus alebo striedanie ročných období nebude len každodenným stereotypom života, ale odteraz príčinou sledovaných premien a vývoja prostredia okolo Vás – rastlín navrhnutých tak, aby Ste od skorej jari až do neskorej jesene nachádzali v </w:t>
-      </w:r>
-      <w:r>
-        <w:rPr>
-          <w:shd w:val="clear" w:color="auto" w:fill="FFFFFF"/>
-        </w:rPr>
-        <w:lastRenderedPageBreak/>
-        <w:t>záhrade kvety, aby odrážali prírodné podmienky prostredia,</w:t>
-      </w:r>
-      <w:r>
-        <w:rPr>
-          <w:shd w:val="clear" w:color="auto" w:fill="FFFFFF"/>
-        </w:rPr>
-        <w:t xml:space="preserve"> </w:t>
-      </w:r>
-      <w:r>
-        <w:rPr>
-          <w:shd w:val="clear" w:color="auto" w:fill="FFFFFF"/>
-        </w:rPr>
-        <w:t>aby pritiahli množstvo živočíchov – rôzne druhy vtáctva, množstvo drobných stavovcov a bezstavovcov, vnášajúcich do záhrady život,</w:t>
-      </w:r>
-      <w:r>
-        <w:rPr>
-          <w:shd w:val="clear" w:color="auto" w:fill="FFFFFF"/>
-        </w:rPr>
-        <w:t xml:space="preserve"> </w:t>
-      </w:r>
-      <w:r>
-        <w:rPr>
-          <w:shd w:val="clear" w:color="auto" w:fill="FFFFFF"/>
-        </w:rPr>
-        <w:t>aby Ste každý deň mali pred očami obľúbené druhy stromov, krov, popínaviek, kvetov, tráv a drobných bylín.</w:t>
-      </w:r>
-    </w:p>
-    <w:p>
-      <w:pPr>
-        <w:spacing w:line="360" w:lineRule="auto"/>
-        <w:jc w:val="both"/>
-      </w:pPr>
-      <w:r>
-        <w:tab/>
-      </w:r>
-    </w:p>
-    <w:p>
-      <w:pPr>
-        <w:spacing w:line="360" w:lineRule="auto"/>
-        <w:jc w:val="both"/>
-      </w:pPr>
+        <w:t>edenia</w:t>
+      </w:r>
+      <w:r>
+        <w:t>.</w:t>
+      </w:r>
     </w:p>
     <w:p>
       <w:pPr>
@@ -327,38 +424,6 @@
         <w:ind w:left="720"/>
         <w:jc w:val="both"/>
       </w:pPr>
-      <w:r>
-        <w:rPr>
-          <w:u w:val="single"/>
-        </w:rPr>
-        <w:t>Add to dictionary</w:t>
-      </w:r>
-      <w:r>
-        <w:t xml:space="preserve"> </w:t>
-      </w:r>
-      <w:r>
-        <w:rPr>
-          <w:rFonts w:ascii="Calibri" w:hAnsi="Calibri"/>
-        </w:rPr>
-        <w:sym w:font="Wingdings" w:char="F04A"/>
-      </w:r>
-    </w:p>
-    <w:p>
-      <w:pPr>
-        <w:spacing w:line="360" w:lineRule="auto"/>
-        <w:ind w:left="720"/>
-        <w:jc w:val="both"/>
-      </w:pPr>
-      <w:r>
-        <w:t>Eradikácia – ničenie choroboplodných organizmov</w:t>
-      </w:r>
-    </w:p>
-    <w:p>
-      <w:pPr>
-        <w:spacing w:line="360" w:lineRule="auto"/>
-        <w:ind w:left="720"/>
-        <w:jc w:val="both"/>
-      </w:pPr>
     </w:p>
     <w:p>
       <w:pPr>
@@ -376,13 +441,13 @@
       <w:hyperlink r:id="rId8" w:history="1">
         <w:r>
           <w:rPr>
-            <w:rStyle w:val="Hypertextovprepojenie"/>
+            <w:rStyle w:val="Hypertextovodkaz"/>
           </w:rPr>
           <w:t>www.zivot.cas.sk</w:t>
         </w:r>
         <w:r>
           <w:rPr>
-            <w:rStyle w:val="Hypertextovprepojenie"/>
+            <w:rStyle w:val="Hypertextovodkaz"/>
             <w:lang w:val="en-GB"/>
           </w:rPr>
           <w:t>/clanok/1606/siskari</w:t>
@@ -397,13 +462,13 @@
       <w:hyperlink r:id="rId9" w:history="1">
         <w:r>
           <w:rPr>
-            <w:rStyle w:val="Hypertextovprepojenie"/>
+            <w:rStyle w:val="Hypertextovodkaz"/>
           </w:rPr>
           <w:t>www.gardena.com</w:t>
         </w:r>
         <w:r>
           <w:rPr>
-            <w:rStyle w:val="Hypertextovprepojenie"/>
+            <w:rStyle w:val="Hypertextovodkaz"/>
             <w:lang w:val="en-GB"/>
           </w:rPr>
           <w:t>/sk/garden-life/garden-magazine/zaciatok-vhodneho-obdobia-pre-sadenie-stromov-a-krikov/</w:t>
@@ -418,13 +483,13 @@
       <w:hyperlink r:id="rId10" w:history="1">
         <w:r>
           <w:rPr>
-            <w:rStyle w:val="Hypertextovprepojenie"/>
+            <w:rStyle w:val="Hypertextovodkaz"/>
           </w:rPr>
           <w:t>www.zahradnictvocaklov.sk</w:t>
         </w:r>
         <w:r>
           <w:rPr>
-            <w:rStyle w:val="Hypertextovprepojenie"/>
+            <w:rStyle w:val="Hypertextovodkaz"/>
             <w:lang w:val="en-GB"/>
           </w:rPr>
           <w:t>/ovo/vyziva-a-hnojenie.html</w:t>
@@ -439,13 +504,13 @@
       <w:hyperlink r:id="rId11" w:history="1">
         <w:r>
           <w:rPr>
-            <w:rStyle w:val="Hypertextovprepojenie"/>
+            <w:rStyle w:val="Hypertextovodkaz"/>
           </w:rPr>
           <w:t>www.levickazahradnicka.sk</w:t>
         </w:r>
         <w:r>
           <w:rPr>
-            <w:rStyle w:val="Hypertextovprepojenie"/>
+            <w:rStyle w:val="Hypertextovodkaz"/>
             <w:lang w:val="en-GB"/>
           </w:rPr>
           <w:t>/sluzby.php</w:t>
@@ -457,62 +522,18 @@
         <w:spacing w:line="360" w:lineRule="auto"/>
         <w:jc w:val="both"/>
         <w:rPr>
-          <w:lang w:val="en-GB"/>
+          <w:lang w:val="en-US"/>
         </w:rPr>
       </w:pPr>
       <w:hyperlink r:id="rId12" w:history="1">
         <w:r>
           <w:rPr>
-            <w:rStyle w:val="Hypertextovprepojenie"/>
+            <w:rStyle w:val="Hypertextovodkaz"/>
             <w:lang w:val="en-GB"/>
           </w:rPr>
           <w:t>www.uroda.cz/nebezpeci-zavlecenych-chorob-lesnich-drevin/</w:t>
         </w:r>
       </w:hyperlink>
-    </w:p>
-    <w:p>
-      <w:pPr>
-        <w:spacing w:line="360" w:lineRule="auto"/>
-        <w:ind w:left="720"/>
-        <w:jc w:val="both"/>
-        <w:rPr>
-          <w:lang w:val="en-GB"/>
-        </w:rPr>
-      </w:pPr>
-    </w:p>
-    <w:p>
-      <w:pPr>
-        <w:spacing w:line="360" w:lineRule="auto"/>
-        <w:ind w:left="720"/>
-        <w:jc w:val="both"/>
-      </w:pPr>
-    </w:p>
-    <w:p>
-      <w:pPr>
-        <w:spacing w:line="360" w:lineRule="auto"/>
-        <w:ind w:left="720"/>
-        <w:jc w:val="both"/>
-      </w:pPr>
-    </w:p>
-    <w:p>
-      <w:pPr>
-        <w:spacing w:line="360" w:lineRule="auto"/>
-        <w:ind w:left="720"/>
-        <w:jc w:val="both"/>
-        <w:rPr>
-          <w:lang w:val="en-GB"/>
-        </w:rPr>
-      </w:pPr>
-    </w:p>
-    <w:p>
-      <w:pPr>
-        <w:spacing w:line="360" w:lineRule="auto"/>
-        <w:ind w:left="720"/>
-        <w:jc w:val="both"/>
-        <w:rPr>
-          <w:lang w:val="en-US"/>
-        </w:rPr>
-      </w:pPr>
     </w:p>
     <w:sectPr>
       <w:headerReference w:type="default" r:id="rId13"/>
@@ -526,8 +547,8 @@
 </file>
 
 <file path=word/endnotes.xml><?xml version="1.0" encoding="utf-8"?>
-<w:endnotes xmlns:wpc="http://schemas.microsoft.com/office/word/2010/wordprocessingCanvas" xmlns:cx="http://schemas.microsoft.com/office/drawing/2014/chartex" xmlns:cx1="http://schemas.microsoft.com/office/drawing/2015/9/8/chartex" xmlns:mc="http://schemas.openxmlformats.org/markup-compatibility/2006" xmlns:o="urn:schemas-microsoft-com:office:office" xmlns:r="http://schemas.openxmlformats.org/officeDocument/2006/relationships" xmlns:m="http://schemas.openxmlformats.org/officeDocument/2006/math" xmlns:v="urn:schemas-microsoft-com:vml" xmlns:wp14="http://schemas.microsoft.com/office/word/2010/wordprocessingDrawing" xmlns:wp="http://schemas.openxmlformats.org/drawingml/2006/wordprocessingDrawing" xmlns:w10="urn:schemas-microsoft-com:office:word" xmlns:w="http://schemas.openxmlformats.org/wordprocessingml/2006/main" xmlns:w14="http://schemas.microsoft.com/office/word/2010/wordml" xmlns:w15="http://schemas.microsoft.com/office/word/2012/wordml" xmlns:w16se="http://schemas.microsoft.com/office/word/2015/wordml/symex" xmlns:wpg="http://schemas.microsoft.com/office/word/2010/wordprocessingGroup" xmlns:wpi="http://schemas.microsoft.com/office/word/2010/wordprocessingInk" xmlns:wne="http://schemas.microsoft.com/office/word/2006/wordml" xmlns:wps="http://schemas.microsoft.com/office/word/2010/wordprocessingShape" mc:Ignorable="w14 w15 w16se wp14">
-  <w:endnote w:type="separator" w:id="-1">
+<w:endnotes xmlns:ve="http://schemas.openxmlformats.org/markup-compatibility/2006" xmlns:o="urn:schemas-microsoft-com:office:office" xmlns:r="http://schemas.openxmlformats.org/officeDocument/2006/relationships" xmlns:m="http://schemas.openxmlformats.org/officeDocument/2006/math" xmlns:v="urn:schemas-microsoft-com:vml" xmlns:wp="http://schemas.openxmlformats.org/drawingml/2006/wordprocessingDrawing" xmlns:w10="urn:schemas-microsoft-com:office:word" xmlns:w="http://schemas.openxmlformats.org/wordprocessingml/2006/main" xmlns:wne="http://schemas.microsoft.com/office/word/2006/wordml">
+  <w:endnote w:type="separator" w:id="0">
     <w:p>
       <w:pPr>
         <w:spacing w:after="0" w:line="240" w:lineRule="auto"/>
@@ -537,7 +558,7 @@
       </w:r>
     </w:p>
   </w:endnote>
-  <w:endnote w:type="continuationSeparator" w:id="0">
+  <w:endnote w:type="continuationSeparator" w:id="1">
     <w:p>
       <w:pPr>
         <w:spacing w:after="0" w:line="240" w:lineRule="auto"/>
@@ -551,8 +572,8 @@
 </file>
 
 <file path=word/footnotes.xml><?xml version="1.0" encoding="utf-8"?>
-<w:footnotes xmlns:wpc="http://schemas.microsoft.com/office/word/2010/wordprocessingCanvas" xmlns:cx="http://schemas.microsoft.com/office/drawing/2014/chartex" xmlns:cx1="http://schemas.microsoft.com/office/drawing/2015/9/8/chartex" xmlns:mc="http://schemas.openxmlformats.org/markup-compatibility/2006" xmlns:o="urn:schemas-microsoft-com:office:office" xmlns:r="http://schemas.openxmlformats.org/officeDocument/2006/relationships" xmlns:m="http://schemas.openxmlformats.org/officeDocument/2006/math" xmlns:v="urn:schemas-microsoft-com:vml" xmlns:wp14="http://schemas.microsoft.com/office/word/2010/wordprocessingDrawing" xmlns:wp="http://schemas.openxmlformats.org/drawingml/2006/wordprocessingDrawing" xmlns:w10="urn:schemas-microsoft-com:office:word" xmlns:w="http://schemas.openxmlformats.org/wordprocessingml/2006/main" xmlns:w14="http://schemas.microsoft.com/office/word/2010/wordml" xmlns:w15="http://schemas.microsoft.com/office/word/2012/wordml" xmlns:w16se="http://schemas.microsoft.com/office/word/2015/wordml/symex" xmlns:wpg="http://schemas.microsoft.com/office/word/2010/wordprocessingGroup" xmlns:wpi="http://schemas.microsoft.com/office/word/2010/wordprocessingInk" xmlns:wne="http://schemas.microsoft.com/office/word/2006/wordml" xmlns:wps="http://schemas.microsoft.com/office/word/2010/wordprocessingShape" mc:Ignorable="w14 w15 w16se wp14">
-  <w:footnote w:type="separator" w:id="-1">
+<w:footnotes xmlns:ve="http://schemas.openxmlformats.org/markup-compatibility/2006" xmlns:o="urn:schemas-microsoft-com:office:office" xmlns:r="http://schemas.openxmlformats.org/officeDocument/2006/relationships" xmlns:m="http://schemas.openxmlformats.org/officeDocument/2006/math" xmlns:v="urn:schemas-microsoft-com:vml" xmlns:wp="http://schemas.openxmlformats.org/drawingml/2006/wordprocessingDrawing" xmlns:w10="urn:schemas-microsoft-com:office:word" xmlns:w="http://schemas.openxmlformats.org/wordprocessingml/2006/main" xmlns:wne="http://schemas.microsoft.com/office/word/2006/wordml">
+  <w:footnote w:type="separator" w:id="0">
     <w:p>
       <w:pPr>
         <w:spacing w:after="0" w:line="240" w:lineRule="auto"/>
@@ -562,7 +583,7 @@
       </w:r>
     </w:p>
   </w:footnote>
-  <w:footnote w:type="continuationSeparator" w:id="0">
+  <w:footnote w:type="continuationSeparator" w:id="1">
     <w:p>
       <w:pPr>
         <w:spacing w:after="0" w:line="240" w:lineRule="auto"/>
@@ -576,10 +597,10 @@
 </file>
 
 <file path=word/header1.xml><?xml version="1.0" encoding="utf-8"?>
-<w:hdr xmlns:wpc="http://schemas.microsoft.com/office/word/2010/wordprocessingCanvas" xmlns:cx="http://schemas.microsoft.com/office/drawing/2014/chartex" xmlns:cx1="http://schemas.microsoft.com/office/drawing/2015/9/8/chartex" xmlns:mc="http://schemas.openxmlformats.org/markup-compatibility/2006" xmlns:o="urn:schemas-microsoft-com:office:office" xmlns:r="http://schemas.openxmlformats.org/officeDocument/2006/relationships" xmlns:m="http://schemas.openxmlformats.org/officeDocument/2006/math" xmlns:v="urn:schemas-microsoft-com:vml" xmlns:wp14="http://schemas.microsoft.com/office/word/2010/wordprocessingDrawing" xmlns:wp="http://schemas.openxmlformats.org/drawingml/2006/wordprocessingDrawing" xmlns:w10="urn:schemas-microsoft-com:office:word" xmlns:w="http://schemas.openxmlformats.org/wordprocessingml/2006/main" xmlns:w14="http://schemas.microsoft.com/office/word/2010/wordml" xmlns:w15="http://schemas.microsoft.com/office/word/2012/wordml" xmlns:w16se="http://schemas.microsoft.com/office/word/2015/wordml/symex" xmlns:wpg="http://schemas.microsoft.com/office/word/2010/wordprocessingGroup" xmlns:wpi="http://schemas.microsoft.com/office/word/2010/wordprocessingInk" xmlns:wne="http://schemas.microsoft.com/office/word/2006/wordml" xmlns:wps="http://schemas.microsoft.com/office/word/2010/wordprocessingShape" mc:Ignorable="w14 w15 w16se wp14">
+<w:hdr xmlns:ve="http://schemas.openxmlformats.org/markup-compatibility/2006" xmlns:o="urn:schemas-microsoft-com:office:office" xmlns:r="http://schemas.openxmlformats.org/officeDocument/2006/relationships" xmlns:m="http://schemas.openxmlformats.org/officeDocument/2006/math" xmlns:v="urn:schemas-microsoft-com:vml" xmlns:wp="http://schemas.openxmlformats.org/drawingml/2006/wordprocessingDrawing" xmlns:w10="urn:schemas-microsoft-com:office:word" xmlns:w="http://schemas.openxmlformats.org/wordprocessingml/2006/main" xmlns:wne="http://schemas.microsoft.com/office/word/2006/wordml">
   <w:p>
     <w:pPr>
-      <w:pStyle w:val="Hlavika"/>
+      <w:pStyle w:val="Zhlav"/>
       <w:jc w:val="right"/>
     </w:pPr>
     <w:r>
@@ -590,8 +611,8 @@
 </file>
 
 <file path=word/numbering.xml><?xml version="1.0" encoding="utf-8"?>
-<w:numbering xmlns:wpc="http://schemas.microsoft.com/office/word/2010/wordprocessingCanvas" xmlns:cx="http://schemas.microsoft.com/office/drawing/2014/chartex" xmlns:cx1="http://schemas.microsoft.com/office/drawing/2015/9/8/chartex" xmlns:mc="http://schemas.openxmlformats.org/markup-compatibility/2006" xmlns:o="urn:schemas-microsoft-com:office:office" xmlns:r="http://schemas.openxmlformats.org/officeDocument/2006/relationships" xmlns:m="http://schemas.openxmlformats.org/officeDocument/2006/math" xmlns:v="urn:schemas-microsoft-com:vml" xmlns:wp14="http://schemas.microsoft.com/office/word/2010/wordprocessingDrawing" xmlns:wp="http://schemas.openxmlformats.org/drawingml/2006/wordprocessingDrawing" xmlns:w10="urn:schemas-microsoft-com:office:word" xmlns:w="http://schemas.openxmlformats.org/wordprocessingml/2006/main" xmlns:w14="http://schemas.microsoft.com/office/word/2010/wordml" xmlns:w15="http://schemas.microsoft.com/office/word/2012/wordml" xmlns:w16se="http://schemas.microsoft.com/office/word/2015/wordml/symex" xmlns:wpg="http://schemas.microsoft.com/office/word/2010/wordprocessingGroup" xmlns:wpi="http://schemas.microsoft.com/office/word/2010/wordprocessingInk" xmlns:wne="http://schemas.microsoft.com/office/word/2006/wordml" xmlns:wps="http://schemas.microsoft.com/office/word/2010/wordprocessingShape" mc:Ignorable="w14 w15 w16se wp14">
-  <w:abstractNum w:abstractNumId="0" w15:restartNumberingAfterBreak="0">
+<w:numbering xmlns:ve="http://schemas.openxmlformats.org/markup-compatibility/2006" xmlns:o="urn:schemas-microsoft-com:office:office" xmlns:r="http://schemas.openxmlformats.org/officeDocument/2006/relationships" xmlns:m="http://schemas.openxmlformats.org/officeDocument/2006/math" xmlns:v="urn:schemas-microsoft-com:vml" xmlns:wp="http://schemas.openxmlformats.org/drawingml/2006/wordprocessingDrawing" xmlns:w10="urn:schemas-microsoft-com:office:word" xmlns:w="http://schemas.openxmlformats.org/wordprocessingml/2006/main" xmlns:wne="http://schemas.microsoft.com/office/word/2006/wordml">
+  <w:abstractNum w:abstractNumId="0">
     <w:nsid w:val="56792C78"/>
     <w:multiLevelType w:val="hybridMultilevel"/>
     <w:tmpl w:val="EC8C495C"/>
@@ -710,7 +731,7 @@
 </file>
 
 <file path=word/styles.xml><?xml version="1.0" encoding="utf-8"?>
-<w:styles xmlns:mc="http://schemas.openxmlformats.org/markup-compatibility/2006" xmlns:r="http://schemas.openxmlformats.org/officeDocument/2006/relationships" xmlns:w="http://schemas.openxmlformats.org/wordprocessingml/2006/main" xmlns:w14="http://schemas.microsoft.com/office/word/2010/wordml" xmlns:w15="http://schemas.microsoft.com/office/word/2012/wordml" xmlns:w16se="http://schemas.microsoft.com/office/word/2015/wordml/symex" mc:Ignorable="w14 w15 w16se">
+<w:styles xmlns:r="http://schemas.openxmlformats.org/officeDocument/2006/relationships" xmlns:w="http://schemas.openxmlformats.org/wordprocessingml/2006/main">
   <w:docDefaults>
     <w:rPrDefault>
       <w:rPr>
@@ -726,7 +747,7 @@
       </w:pPr>
     </w:pPrDefault>
   </w:docDefaults>
-  <w:latentStyles w:defLockedState="0" w:defUIPriority="99" w:defSemiHidden="0" w:defUnhideWhenUsed="0" w:defQFormat="0" w:count="371">
+  <w:latentStyles w:defLockedState="0" w:defUIPriority="99" w:defSemiHidden="0" w:defUnhideWhenUsed="0" w:defQFormat="0" w:count="267">
     <w:lsdException w:name="Normal" w:uiPriority="0" w:qFormat="1"/>
     <w:lsdException w:name="heading 1" w:uiPriority="9" w:qFormat="1"/>
     <w:lsdException w:name="heading 2" w:semiHidden="1" w:uiPriority="9" w:unhideWhenUsed="1" w:qFormat="1"/>
@@ -950,119 +971,16 @@
     <w:lsdException w:name="Book Title" w:uiPriority="33" w:qFormat="1"/>
     <w:lsdException w:name="Bibliography" w:semiHidden="1" w:uiPriority="37" w:unhideWhenUsed="1"/>
     <w:lsdException w:name="TOC Heading" w:semiHidden="1" w:uiPriority="39" w:unhideWhenUsed="1" w:qFormat="1"/>
-    <w:lsdException w:name="Plain Table 1" w:uiPriority="41"/>
-    <w:lsdException w:name="Plain Table 2" w:uiPriority="42"/>
-    <w:lsdException w:name="Plain Table 3" w:uiPriority="43"/>
-    <w:lsdException w:name="Plain Table 4" w:uiPriority="44"/>
-    <w:lsdException w:name="Plain Table 5" w:uiPriority="45"/>
-    <w:lsdException w:name="Grid Table Light" w:uiPriority="40"/>
-    <w:lsdException w:name="Grid Table 1 Light" w:uiPriority="46"/>
-    <w:lsdException w:name="Grid Table 2" w:uiPriority="47"/>
-    <w:lsdException w:name="Grid Table 3" w:uiPriority="48"/>
-    <w:lsdException w:name="Grid Table 4" w:uiPriority="49"/>
-    <w:lsdException w:name="Grid Table 5 Dark" w:uiPriority="50"/>
-    <w:lsdException w:name="Grid Table 6 Colorful" w:uiPriority="51"/>
-    <w:lsdException w:name="Grid Table 7 Colorful" w:uiPriority="52"/>
-    <w:lsdException w:name="Grid Table 1 Light Accent 1" w:uiPriority="46"/>
-    <w:lsdException w:name="Grid Table 2 Accent 1" w:uiPriority="47"/>
-    <w:lsdException w:name="Grid Table 3 Accent 1" w:uiPriority="48"/>
-    <w:lsdException w:name="Grid Table 4 Accent 1" w:uiPriority="49"/>
-    <w:lsdException w:name="Grid Table 5 Dark Accent 1" w:uiPriority="50"/>
-    <w:lsdException w:name="Grid Table 6 Colorful Accent 1" w:uiPriority="51"/>
-    <w:lsdException w:name="Grid Table 7 Colorful Accent 1" w:uiPriority="52"/>
-    <w:lsdException w:name="Grid Table 1 Light Accent 2" w:uiPriority="46"/>
-    <w:lsdException w:name="Grid Table 2 Accent 2" w:uiPriority="47"/>
-    <w:lsdException w:name="Grid Table 3 Accent 2" w:uiPriority="48"/>
-    <w:lsdException w:name="Grid Table 4 Accent 2" w:uiPriority="49"/>
-    <w:lsdException w:name="Grid Table 5 Dark Accent 2" w:uiPriority="50"/>
-    <w:lsdException w:name="Grid Table 6 Colorful Accent 2" w:uiPriority="51"/>
-    <w:lsdException w:name="Grid Table 7 Colorful Accent 2" w:uiPriority="52"/>
-    <w:lsdException w:name="Grid Table 1 Light Accent 3" w:uiPriority="46"/>
-    <w:lsdException w:name="Grid Table 2 Accent 3" w:uiPriority="47"/>
-    <w:lsdException w:name="Grid Table 3 Accent 3" w:uiPriority="48"/>
-    <w:lsdException w:name="Grid Table 4 Accent 3" w:uiPriority="49"/>
-    <w:lsdException w:name="Grid Table 5 Dark Accent 3" w:uiPriority="50"/>
-    <w:lsdException w:name="Grid Table 6 Colorful Accent 3" w:uiPriority="51"/>
-    <w:lsdException w:name="Grid Table 7 Colorful Accent 3" w:uiPriority="52"/>
-    <w:lsdException w:name="Grid Table 1 Light Accent 4" w:uiPriority="46"/>
-    <w:lsdException w:name="Grid Table 2 Accent 4" w:uiPriority="47"/>
-    <w:lsdException w:name="Grid Table 3 Accent 4" w:uiPriority="48"/>
-    <w:lsdException w:name="Grid Table 4 Accent 4" w:uiPriority="49"/>
-    <w:lsdException w:name="Grid Table 5 Dark Accent 4" w:uiPriority="50"/>
-    <w:lsdException w:name="Grid Table 6 Colorful Accent 4" w:uiPriority="51"/>
-    <w:lsdException w:name="Grid Table 7 Colorful Accent 4" w:uiPriority="52"/>
-    <w:lsdException w:name="Grid Table 1 Light Accent 5" w:uiPriority="46"/>
-    <w:lsdException w:name="Grid Table 2 Accent 5" w:uiPriority="47"/>
-    <w:lsdException w:name="Grid Table 3 Accent 5" w:uiPriority="48"/>
-    <w:lsdException w:name="Grid Table 4 Accent 5" w:uiPriority="49"/>
-    <w:lsdException w:name="Grid Table 5 Dark Accent 5" w:uiPriority="50"/>
-    <w:lsdException w:name="Grid Table 6 Colorful Accent 5" w:uiPriority="51"/>
-    <w:lsdException w:name="Grid Table 7 Colorful Accent 5" w:uiPriority="52"/>
-    <w:lsdException w:name="Grid Table 1 Light Accent 6" w:uiPriority="46"/>
-    <w:lsdException w:name="Grid Table 2 Accent 6" w:uiPriority="47"/>
-    <w:lsdException w:name="Grid Table 3 Accent 6" w:uiPriority="48"/>
-    <w:lsdException w:name="Grid Table 4 Accent 6" w:uiPriority="49"/>
-    <w:lsdException w:name="Grid Table 5 Dark Accent 6" w:uiPriority="50"/>
-    <w:lsdException w:name="Grid Table 6 Colorful Accent 6" w:uiPriority="51"/>
-    <w:lsdException w:name="Grid Table 7 Colorful Accent 6" w:uiPriority="52"/>
-    <w:lsdException w:name="List Table 1 Light" w:uiPriority="46"/>
-    <w:lsdException w:name="List Table 2" w:uiPriority="47"/>
-    <w:lsdException w:name="List Table 3" w:uiPriority="48"/>
-    <w:lsdException w:name="List Table 4" w:uiPriority="49"/>
-    <w:lsdException w:name="List Table 5 Dark" w:uiPriority="50"/>
-    <w:lsdException w:name="List Table 6 Colorful" w:uiPriority="51"/>
-    <w:lsdException w:name="List Table 7 Colorful" w:uiPriority="52"/>
-    <w:lsdException w:name="List Table 1 Light Accent 1" w:uiPriority="46"/>
-    <w:lsdException w:name="List Table 2 Accent 1" w:uiPriority="47"/>
-    <w:lsdException w:name="List Table 3 Accent 1" w:uiPriority="48"/>
-    <w:lsdException w:name="List Table 4 Accent 1" w:uiPriority="49"/>
-    <w:lsdException w:name="List Table 5 Dark Accent 1" w:uiPriority="50"/>
-    <w:lsdException w:name="List Table 6 Colorful Accent 1" w:uiPriority="51"/>
-    <w:lsdException w:name="List Table 7 Colorful Accent 1" w:uiPriority="52"/>
-    <w:lsdException w:name="List Table 1 Light Accent 2" w:uiPriority="46"/>
-    <w:lsdException w:name="List Table 2 Accent 2" w:uiPriority="47"/>
-    <w:lsdException w:name="List Table 3 Accent 2" w:uiPriority="48"/>
-    <w:lsdException w:name="List Table 4 Accent 2" w:uiPriority="49"/>
-    <w:lsdException w:name="List Table 5 Dark Accent 2" w:uiPriority="50"/>
-    <w:lsdException w:name="List Table 6 Colorful Accent 2" w:uiPriority="51"/>
-    <w:lsdException w:name="List Table 7 Colorful Accent 2" w:uiPriority="52"/>
-    <w:lsdException w:name="List Table 1 Light Accent 3" w:uiPriority="46"/>
-    <w:lsdException w:name="List Table 2 Accent 3" w:uiPriority="47"/>
-    <w:lsdException w:name="List Table 3 Accent 3" w:uiPriority="48"/>
-    <w:lsdException w:name="List Table 4 Accent 3" w:uiPriority="49"/>
-    <w:lsdException w:name="List Table 5 Dark Accent 3" w:uiPriority="50"/>
-    <w:lsdException w:name="List Table 6 Colorful Accent 3" w:uiPriority="51"/>
-    <w:lsdException w:name="List Table 7 Colorful Accent 3" w:uiPriority="52"/>
-    <w:lsdException w:name="List Table 1 Light Accent 4" w:uiPriority="46"/>
-    <w:lsdException w:name="List Table 2 Accent 4" w:uiPriority="47"/>
-    <w:lsdException w:name="List Table 3 Accent 4" w:uiPriority="48"/>
-    <w:lsdException w:name="List Table 4 Accent 4" w:uiPriority="49"/>
-    <w:lsdException w:name="List Table 5 Dark Accent 4" w:uiPriority="50"/>
-    <w:lsdException w:name="List Table 6 Colorful Accent 4" w:uiPriority="51"/>
-    <w:lsdException w:name="List Table 7 Colorful Accent 4" w:uiPriority="52"/>
-    <w:lsdException w:name="List Table 1 Light Accent 5" w:uiPriority="46"/>
-    <w:lsdException w:name="List Table 2 Accent 5" w:uiPriority="47"/>
-    <w:lsdException w:name="List Table 3 Accent 5" w:uiPriority="48"/>
-    <w:lsdException w:name="List Table 4 Accent 5" w:uiPriority="49"/>
-    <w:lsdException w:name="List Table 5 Dark Accent 5" w:uiPriority="50"/>
-    <w:lsdException w:name="List Table 6 Colorful Accent 5" w:uiPriority="51"/>
-    <w:lsdException w:name="List Table 7 Colorful Accent 5" w:uiPriority="52"/>
-    <w:lsdException w:name="List Table 1 Light Accent 6" w:uiPriority="46"/>
-    <w:lsdException w:name="List Table 2 Accent 6" w:uiPriority="47"/>
-    <w:lsdException w:name="List Table 3 Accent 6" w:uiPriority="48"/>
-    <w:lsdException w:name="List Table 4 Accent 6" w:uiPriority="49"/>
-    <w:lsdException w:name="List Table 5 Dark Accent 6" w:uiPriority="50"/>
-    <w:lsdException w:name="List Table 6 Colorful Accent 6" w:uiPriority="51"/>
-    <w:lsdException w:name="List Table 7 Colorful Accent 6" w:uiPriority="52"/>
   </w:latentStyles>
-  <w:style w:type="paragraph" w:default="1" w:styleId="Normlny">
+  <w:style w:type="paragraph" w:default="1" w:styleId="Normln">
     <w:name w:val="Normal"/>
     <w:qFormat/>
+    <w:rsid w:val="00F17230"/>
   </w:style>
   <w:style w:type="paragraph" w:styleId="Nadpis1">
     <w:name w:val="heading 1"/>
-    <w:basedOn w:val="Normlny"/>
-    <w:next w:val="Normlny"/>
+    <w:basedOn w:val="Normln"/>
+    <w:next w:val="Normln"/>
     <w:link w:val="Nadpis1Char"/>
     <w:uiPriority w:val="9"/>
     <w:qFormat/>
@@ -1083,8 +1001,8 @@
   </w:style>
   <w:style w:type="paragraph" w:styleId="Nadpis2">
     <w:name w:val="heading 2"/>
-    <w:basedOn w:val="Normlny"/>
-    <w:next w:val="Normlny"/>
+    <w:basedOn w:val="Normln"/>
+    <w:next w:val="Normln"/>
     <w:link w:val="Nadpis2Char"/>
     <w:uiPriority w:val="9"/>
     <w:unhideWhenUsed/>
@@ -1105,16 +1023,18 @@
       <w:szCs w:val="28"/>
     </w:rPr>
   </w:style>
-  <w:style w:type="character" w:default="1" w:styleId="Predvolenpsmoodseku">
+  <w:style w:type="character" w:default="1" w:styleId="Standardnpsmoodstavce">
     <w:name w:val="Default Paragraph Font"/>
     <w:uiPriority w:val="1"/>
+    <w:semiHidden/>
     <w:unhideWhenUsed/>
   </w:style>
-  <w:style w:type="table" w:default="1" w:styleId="Normlnatabuka">
+  <w:style w:type="table" w:default="1" w:styleId="Normlntabulka">
     <w:name w:val="Normal Table"/>
     <w:uiPriority w:val="99"/>
     <w:semiHidden/>
     <w:unhideWhenUsed/>
+    <w:qFormat/>
     <w:tblPr>
       <w:tblInd w:w="0" w:type="dxa"/>
       <w:tblCellMar>
@@ -1125,7 +1045,7 @@
       </w:tblCellMar>
     </w:tblPr>
   </w:style>
-  <w:style w:type="numbering" w:default="1" w:styleId="Bezzoznamu">
+  <w:style w:type="numbering" w:default="1" w:styleId="Bezseznamu">
     <w:name w:val="No List"/>
     <w:uiPriority w:val="99"/>
     <w:semiHidden/>
@@ -1133,7 +1053,7 @@
   </w:style>
   <w:style w:type="character" w:customStyle="1" w:styleId="Nadpis1Char">
     <w:name w:val="Nadpis 1 Char"/>
-    <w:basedOn w:val="Predvolenpsmoodseku"/>
+    <w:basedOn w:val="Standardnpsmoodstavce"/>
     <w:link w:val="Nadpis1"/>
     <w:uiPriority w:val="9"/>
     <w:locked/>
@@ -1149,7 +1069,7 @@
   </w:style>
   <w:style w:type="character" w:customStyle="1" w:styleId="Nadpis2Char">
     <w:name w:val="Nadpis 2 Char"/>
-    <w:basedOn w:val="Predvolenpsmoodseku"/>
+    <w:basedOn w:val="Standardnpsmoodstavce"/>
     <w:link w:val="Nadpis2"/>
     <w:uiPriority w:val="9"/>
     <w:locked/>
@@ -1164,10 +1084,10 @@
       <w:szCs w:val="28"/>
     </w:rPr>
   </w:style>
-  <w:style w:type="paragraph" w:styleId="Hlavika">
+  <w:style w:type="paragraph" w:styleId="Zhlav">
     <w:name w:val="header"/>
-    <w:basedOn w:val="Normlny"/>
-    <w:link w:val="HlavikaChar"/>
+    <w:basedOn w:val="Normln"/>
+    <w:link w:val="ZhlavChar"/>
     <w:uiPriority w:val="99"/>
     <w:unhideWhenUsed/>
     <w:rsid w:val="00CA73FD"/>
@@ -1178,10 +1098,10 @@
       </w:tabs>
     </w:pPr>
   </w:style>
-  <w:style w:type="character" w:customStyle="1" w:styleId="HlavikaChar">
-    <w:name w:val="Hlavička Char"/>
-    <w:basedOn w:val="Predvolenpsmoodseku"/>
-    <w:link w:val="Hlavika"/>
+  <w:style w:type="character" w:customStyle="1" w:styleId="ZhlavChar">
+    <w:name w:val="Záhlaví Char"/>
+    <w:basedOn w:val="Standardnpsmoodstavce"/>
+    <w:link w:val="Zhlav"/>
     <w:uiPriority w:val="99"/>
     <w:locked/>
     <w:rsid w:val="00CA73FD"/>
@@ -1189,10 +1109,10 @@
       <w:rFonts w:cs="Times New Roman"/>
     </w:rPr>
   </w:style>
-  <w:style w:type="paragraph" w:styleId="Pta">
+  <w:style w:type="paragraph" w:styleId="Zpat">
     <w:name w:val="footer"/>
-    <w:basedOn w:val="Normlny"/>
-    <w:link w:val="PtaChar"/>
+    <w:basedOn w:val="Normln"/>
+    <w:link w:val="ZpatChar"/>
     <w:uiPriority w:val="99"/>
     <w:unhideWhenUsed/>
     <w:rsid w:val="00CA73FD"/>
@@ -1203,10 +1123,10 @@
       </w:tabs>
     </w:pPr>
   </w:style>
-  <w:style w:type="character" w:customStyle="1" w:styleId="PtaChar">
-    <w:name w:val="Päta Char"/>
-    <w:basedOn w:val="Predvolenpsmoodseku"/>
-    <w:link w:val="Pta"/>
+  <w:style w:type="character" w:customStyle="1" w:styleId="ZpatChar">
+    <w:name w:val="Zápatí Char"/>
+    <w:basedOn w:val="Standardnpsmoodstavce"/>
+    <w:link w:val="Zpat"/>
     <w:uiPriority w:val="99"/>
     <w:locked/>
     <w:rsid w:val="00CA73FD"/>
@@ -1214,9 +1134,9 @@
       <w:rFonts w:cs="Times New Roman"/>
     </w:rPr>
   </w:style>
-  <w:style w:type="character" w:styleId="Hypertextovprepojenie">
+  <w:style w:type="character" w:styleId="Hypertextovodkaz">
     <w:name w:val="Hyperlink"/>
-    <w:basedOn w:val="Predvolenpsmoodseku"/>
+    <w:basedOn w:val="Standardnpsmoodstavce"/>
     <w:uiPriority w:val="99"/>
     <w:unhideWhenUsed/>
     <w:rsid w:val="006B5FCF"/>
@@ -1226,9 +1146,9 @@
       <w:u w:val="single"/>
     </w:rPr>
   </w:style>
-  <w:style w:type="character" w:styleId="PouitHypertextovPrepojenie">
+  <w:style w:type="character" w:styleId="Sledovanodkaz">
     <w:name w:val="FollowedHyperlink"/>
-    <w:basedOn w:val="Predvolenpsmoodseku"/>
+    <w:basedOn w:val="Standardnpsmoodstavce"/>
     <w:uiPriority w:val="99"/>
     <w:semiHidden/>
     <w:unhideWhenUsed/>
@@ -1285,7 +1205,7 @@
     </a:clrScheme>
     <a:fontScheme name="Office">
       <a:majorFont>
-        <a:latin typeface="Calibri Light" panose="020F0302020204030204"/>
+        <a:latin typeface="Calibri Light"/>
         <a:ea typeface=""/>
         <a:cs typeface=""/>
         <a:font script="Jpan" typeface="游ゴシック Light"/>
@@ -1320,7 +1240,7 @@
         <a:font script="Geor" typeface="Sylfaen"/>
       </a:majorFont>
       <a:minorFont>
-        <a:latin typeface="Calibri" panose="020F0502020204030204"/>
+        <a:latin typeface="Calibri"/>
         <a:ea typeface=""/>
         <a:cs typeface=""/>
         <a:font script="Jpan" typeface="游明朝"/>
@@ -1497,7 +1417,7 @@
   <a:extraClrSchemeLst/>
   <a:extLst>
     <a:ext uri="{05A4C25C-085E-4340-85A3-A5531E510DB2}">
-      <thm15:themeFamily xmlns:thm15="http://schemas.microsoft.com/office/thememl/2012/main" name="Office Theme" id="{62F939B6-93AF-4DB8-9C6B-D6C7DFDC589F}" vid="{4A3C46E8-61CC-4603-A589-7422A47A8E4A}"/>
+      <thm15:themeFamily xmlns:thm15="http://schemas.microsoft.com/office/thememl/2012/main" xmlns="" name="Office Theme" id="{62F939B6-93AF-4DB8-9C6B-D6C7DFDC589F}" vid="{4A3C46E8-61CC-4603-A589-7422A47A8E4A}"/>
     </a:ext>
   </a:extLst>
 </a:theme>

</xml_diff>